<commit_message>
Changed the link for the regular expressions reference in the How To doc Made it so that the directories for the input files and the parse config files are remembered separately which makes them a lot easier to deal with.  They are saved in new LastInputFileDirectory and LastParseConfigFileDirectory settings. Made it so that when the Include or Exclude check box text boxes have the focus their associated Add To List button becomes the default.  Any other time and the Apply Filter button is the default. Also when Add To List is clicked for Include or Exclude the associated text box is cleared to make entering the next value easier. Note that the EditOptionsForm isn't in use yet. Fixed the tab order on the main form.
</commit_message>
<xml_diff>
--- a/HowToUseTheGenericLogParser.docx
+++ b/HowToUseTheGenericLogParser.docx
@@ -41,7 +41,15 @@
     </w:p>
     <w:p>
       <w:r>
-        <w:t xml:space="preserve">This document is pretty long and creating the initial header expressions and various parsing configurations can be difficult and confusing to create.  As such, if you have a configuration that you believe is useful, please send us either your header expression or your saved .parseconfig file so that we can include the files as part </w:t>
+        <w:t>This document is pretty long and creating the initial header expressions and various parsing configurations can be difficult and confusing to create.  As such, if you have a configuration that you believe is useful, please send us either your header expression or your saved .</w:t>
+      </w:r>
+      <w:proofErr w:type="spellStart"/>
+      <w:r>
+        <w:t>parseconfig</w:t>
+      </w:r>
+      <w:proofErr w:type="spellEnd"/>
+      <w:r>
+        <w:t xml:space="preserve"> file so that we can include the files as part </w:t>
       </w:r>
       <w:r>
         <w:t xml:space="preserve">of the Generic Log Parser release. </w:t>
@@ -73,7 +81,23 @@
         <w:t>The Generic Log Parser is run using the GenericLogParser.exe</w:t>
       </w:r>
       <w:r>
-        <w:t xml:space="preserve">.  Configuration settings are kept in the GenricLogParser.exe.config and then .parseconfig files </w:t>
+        <w:t xml:space="preserve">.  Configuration settings are kept in the </w:t>
+      </w:r>
+      <w:proofErr w:type="spellStart"/>
+      <w:r>
+        <w:t>GenricLogParser.exe.config</w:t>
+      </w:r>
+      <w:proofErr w:type="spellEnd"/>
+      <w:r>
+        <w:t xml:space="preserve"> and then .</w:t>
+      </w:r>
+      <w:proofErr w:type="spellStart"/>
+      <w:r>
+        <w:t>parseconfig</w:t>
+      </w:r>
+      <w:proofErr w:type="spellEnd"/>
+      <w:r>
+        <w:t xml:space="preserve"> files </w:t>
       </w:r>
       <w:r>
         <w:t xml:space="preserve">are used </w:t>
@@ -90,7 +114,15 @@
     </w:p>
     <w:p>
       <w:r>
-        <w:t>The executable is a .Net app so the .config file is a standard .Net application config file that will most likely not be edited by a user.  The .parseconfig files will be explained in more detail later, but they essentially allow the user to save a particular set of settings, as it is quite common to want to perform the same operations on multiple sets of log files and configuring some of the options is not particularly easy the first time.</w:t>
+        <w:t>The executable is a .Net app so the .config file is a standard .Net application config file that will most likely not be edited by a user.  The .</w:t>
+      </w:r>
+      <w:proofErr w:type="spellStart"/>
+      <w:r>
+        <w:t>parseconfig</w:t>
+      </w:r>
+      <w:proofErr w:type="spellEnd"/>
+      <w:r>
+        <w:t xml:space="preserve"> files will be explained in more detail later, but they essentially allow the user to save a particular set of settings, as it is quite common to want to perform the same operations on multiple sets of log files and configuring some of the options is not particularly easy the first time.</w:t>
       </w:r>
     </w:p>
     <w:p>
@@ -257,17 +289,32 @@
       <w:r>
         <w:t xml:space="preserve">name of the output file to help the user identify what data a particular output file contains (e.g. </w:t>
       </w:r>
+      <w:proofErr w:type="spellStart"/>
       <w:r>
         <w:t>DeviceMessages</w:t>
       </w:r>
+      <w:proofErr w:type="spellEnd"/>
       <w:r>
         <w:t xml:space="preserve">, </w:t>
       </w:r>
+      <w:proofErr w:type="spellStart"/>
       <w:r>
         <w:t>App</w:t>
       </w:r>
       <w:r>
-        <w:t>Messages, MainThread, etc.)</w:t>
+        <w:t>Messages</w:t>
+      </w:r>
+      <w:proofErr w:type="spellEnd"/>
+      <w:r>
+        <w:t xml:space="preserve">, </w:t>
+      </w:r>
+      <w:proofErr w:type="spellStart"/>
+      <w:r>
+        <w:t>MainThread</w:t>
+      </w:r>
+      <w:proofErr w:type="spellEnd"/>
+      <w:r>
+        <w:t>, etc.)</w:t>
       </w:r>
     </w:p>
     <w:p>
@@ -351,7 +398,15 @@
         </w:numPr>
       </w:pPr>
       <w:r>
-        <w:t>Save Options… button - once a user has a set of options that they like and want to save, this button can be used to save those options into a .parseconfig file.</w:t>
+        <w:t>Save Options… button - once a user has a set of options that they like and want to save, this button can be used to save those options into a .</w:t>
+      </w:r>
+      <w:proofErr w:type="spellStart"/>
+      <w:r>
+        <w:t>parseconfig</w:t>
+      </w:r>
+      <w:proofErr w:type="spellEnd"/>
+      <w:r>
+        <w:t xml:space="preserve"> file.</w:t>
       </w:r>
     </w:p>
     <w:p>
@@ -363,7 +418,15 @@
         </w:numPr>
       </w:pPr>
       <w:r>
-        <w:t>Load Options… button - used to load options that have been saved in .parseconfig file into the appropriate fields.</w:t>
+        <w:t>Load Options… button - used to load options that have been saved in .</w:t>
+      </w:r>
+      <w:proofErr w:type="spellStart"/>
+      <w:r>
+        <w:t>parseconfig</w:t>
+      </w:r>
+      <w:proofErr w:type="spellEnd"/>
+      <w:r>
+        <w:t xml:space="preserve"> file into the appropriate fields.</w:t>
       </w:r>
     </w:p>
     <w:p>
@@ -451,7 +514,43 @@
           <w:szCs w:val="16"/>
         </w:rPr>
         <w:lastRenderedPageBreak/>
-        <w:t>2016-03-29 03:36:57.906 (297) - DEBUG-&gt;RoundRobinLogging (Thread WinMain (1800)) - Line: 42 - File: RoundRobinLogging.cpp</w:t>
+        <w:t>2016-03-29 03:36:57.906 (297) - DEBUG-&gt;</w:t>
+      </w:r>
+      <w:proofErr w:type="spellStart"/>
+      <w:r>
+        <w:rPr>
+          <w:rFonts w:ascii="Courier New" w:hAnsi="Courier New" w:cs="Courier New"/>
+          <w:sz w:val="16"/>
+          <w:szCs w:val="16"/>
+        </w:rPr>
+        <w:t>RoundRobinLogging</w:t>
+      </w:r>
+      <w:proofErr w:type="spellEnd"/>
+      <w:r>
+        <w:rPr>
+          <w:rFonts w:ascii="Courier New" w:hAnsi="Courier New" w:cs="Courier New"/>
+          <w:sz w:val="16"/>
+          <w:szCs w:val="16"/>
+        </w:rPr>
+        <w:t xml:space="preserve"> (Thread </w:t>
+      </w:r>
+      <w:proofErr w:type="spellStart"/>
+      <w:r>
+        <w:rPr>
+          <w:rFonts w:ascii="Courier New" w:hAnsi="Courier New" w:cs="Courier New"/>
+          <w:sz w:val="16"/>
+          <w:szCs w:val="16"/>
+        </w:rPr>
+        <w:t>WinMain</w:t>
+      </w:r>
+      <w:proofErr w:type="spellEnd"/>
+      <w:r>
+        <w:rPr>
+          <w:rFonts w:ascii="Courier New" w:hAnsi="Courier New" w:cs="Courier New"/>
+          <w:sz w:val="16"/>
+          <w:szCs w:val="16"/>
+        </w:rPr>
+        <w:t xml:space="preserve"> (1800)) - Line: 42 - File: RoundRobinLogging.cpp</w:t>
       </w:r>
     </w:p>
     <w:p>
@@ -469,8 +568,18 @@
           <w:sz w:val="16"/>
           <w:szCs w:val="16"/>
         </w:rPr>
-        <w:t>Will be logging using the queue and the MessageLoggingThread</w:t>
-      </w:r>
+        <w:t xml:space="preserve">Will be logging using the queue and the </w:t>
+      </w:r>
+      <w:proofErr w:type="spellStart"/>
+      <w:r>
+        <w:rPr>
+          <w:rFonts w:ascii="Courier New" w:hAnsi="Courier New" w:cs="Courier New"/>
+          <w:sz w:val="16"/>
+          <w:szCs w:val="16"/>
+        </w:rPr>
+        <w:t>MessageLoggingThread</w:t>
+      </w:r>
+      <w:proofErr w:type="spellEnd"/>
     </w:p>
     <w:p>
       <w:pPr>
@@ -497,7 +606,43 @@
           <w:sz w:val="16"/>
           <w:szCs w:val="16"/>
         </w:rPr>
-        <w:t>2016-03-29 03:36:57.906 (297) - DEBUG-&gt;RoundRobinLogging (Thread WinMain (1800)) - Line: 43 - File: RoundRobinLogging.cpp</w:t>
+        <w:t>2016-03-29 03:36:57.906 (297) - DEBUG-&gt;</w:t>
+      </w:r>
+      <w:proofErr w:type="spellStart"/>
+      <w:r>
+        <w:rPr>
+          <w:rFonts w:ascii="Courier New" w:hAnsi="Courier New" w:cs="Courier New"/>
+          <w:sz w:val="16"/>
+          <w:szCs w:val="16"/>
+        </w:rPr>
+        <w:t>RoundRobinLogging</w:t>
+      </w:r>
+      <w:proofErr w:type="spellEnd"/>
+      <w:r>
+        <w:rPr>
+          <w:rFonts w:ascii="Courier New" w:hAnsi="Courier New" w:cs="Courier New"/>
+          <w:sz w:val="16"/>
+          <w:szCs w:val="16"/>
+        </w:rPr>
+        <w:t xml:space="preserve"> (Thread </w:t>
+      </w:r>
+      <w:proofErr w:type="spellStart"/>
+      <w:r>
+        <w:rPr>
+          <w:rFonts w:ascii="Courier New" w:hAnsi="Courier New" w:cs="Courier New"/>
+          <w:sz w:val="16"/>
+          <w:szCs w:val="16"/>
+        </w:rPr>
+        <w:t>WinMain</w:t>
+      </w:r>
+      <w:proofErr w:type="spellEnd"/>
+      <w:r>
+        <w:rPr>
+          <w:rFonts w:ascii="Courier New" w:hAnsi="Courier New" w:cs="Courier New"/>
+          <w:sz w:val="16"/>
+          <w:szCs w:val="16"/>
+        </w:rPr>
+        <w:t xml:space="preserve"> (1800)) - Line: 43 - File: RoundRobinLogging.cpp</w:t>
       </w:r>
     </w:p>
     <w:p>
@@ -515,7 +660,25 @@
           <w:sz w:val="16"/>
           <w:szCs w:val="16"/>
         </w:rPr>
-        <w:t>Found 75 files on init and will be using file boot index 61</w:t>
+        <w:t xml:space="preserve">Found 75 files on </w:t>
+      </w:r>
+      <w:proofErr w:type="spellStart"/>
+      <w:r>
+        <w:rPr>
+          <w:rFonts w:ascii="Courier New" w:hAnsi="Courier New" w:cs="Courier New"/>
+          <w:sz w:val="16"/>
+          <w:szCs w:val="16"/>
+        </w:rPr>
+        <w:t>init</w:t>
+      </w:r>
+      <w:proofErr w:type="spellEnd"/>
+      <w:r>
+        <w:rPr>
+          <w:rFonts w:ascii="Courier New" w:hAnsi="Courier New" w:cs="Courier New"/>
+          <w:sz w:val="16"/>
+          <w:szCs w:val="16"/>
+        </w:rPr>
+        <w:t xml:space="preserve"> and will be using file boot index 61</w:t>
       </w:r>
     </w:p>
     <w:p>
@@ -543,7 +706,43 @@
           <w:sz w:val="16"/>
           <w:szCs w:val="16"/>
         </w:rPr>
-        <w:t>2016-03-29 03:36:57.906 (297) - SYSTEM-&gt;LoggerBase (Thread WinMain (1800)) - Line: 91 - File: LoggerBase.cpp</w:t>
+        <w:t>2016-03-29 03:36:57.906 (297) - SYSTEM-&gt;</w:t>
+      </w:r>
+      <w:proofErr w:type="spellStart"/>
+      <w:r>
+        <w:rPr>
+          <w:rFonts w:ascii="Courier New" w:hAnsi="Courier New" w:cs="Courier New"/>
+          <w:sz w:val="16"/>
+          <w:szCs w:val="16"/>
+        </w:rPr>
+        <w:t>LoggerBase</w:t>
+      </w:r>
+      <w:proofErr w:type="spellEnd"/>
+      <w:r>
+        <w:rPr>
+          <w:rFonts w:ascii="Courier New" w:hAnsi="Courier New" w:cs="Courier New"/>
+          <w:sz w:val="16"/>
+          <w:szCs w:val="16"/>
+        </w:rPr>
+        <w:t xml:space="preserve"> (Thread </w:t>
+      </w:r>
+      <w:proofErr w:type="spellStart"/>
+      <w:r>
+        <w:rPr>
+          <w:rFonts w:ascii="Courier New" w:hAnsi="Courier New" w:cs="Courier New"/>
+          <w:sz w:val="16"/>
+          <w:szCs w:val="16"/>
+        </w:rPr>
+        <w:t>WinMain</w:t>
+      </w:r>
+      <w:proofErr w:type="spellEnd"/>
+      <w:r>
+        <w:rPr>
+          <w:rFonts w:ascii="Courier New" w:hAnsi="Courier New" w:cs="Courier New"/>
+          <w:sz w:val="16"/>
+          <w:szCs w:val="16"/>
+        </w:rPr>
+        <w:t xml:space="preserve"> (1800)) - Line: 91 - File: LoggerBase.cpp</w:t>
       </w:r>
     </w:p>
     <w:p>
@@ -555,13 +754,23 @@
           <w:szCs w:val="16"/>
         </w:rPr>
       </w:pPr>
-      <w:r>
-        <w:rPr>
-          <w:rFonts w:ascii="Courier New" w:hAnsi="Courier New" w:cs="Courier New"/>
-          <w:sz w:val="16"/>
-          <w:szCs w:val="16"/>
-        </w:rPr>
-        <w:t>RoundRobinLogging: Setting 0 Active Logging Groups</w:t>
+      <w:proofErr w:type="spellStart"/>
+      <w:r>
+        <w:rPr>
+          <w:rFonts w:ascii="Courier New" w:hAnsi="Courier New" w:cs="Courier New"/>
+          <w:sz w:val="16"/>
+          <w:szCs w:val="16"/>
+        </w:rPr>
+        <w:t>RoundRobinLogging</w:t>
+      </w:r>
+      <w:proofErr w:type="spellEnd"/>
+      <w:r>
+        <w:rPr>
+          <w:rFonts w:ascii="Courier New" w:hAnsi="Courier New" w:cs="Courier New"/>
+          <w:sz w:val="16"/>
+          <w:szCs w:val="16"/>
+        </w:rPr>
+        <w:t>: Setting 0 Active Logging Groups</w:t>
       </w:r>
     </w:p>
     <w:p/>
@@ -581,7 +790,23 @@
         <w:t xml:space="preserve">these log headers </w:t>
       </w:r>
       <w:r>
-        <w:t>will always be in the form "nnnn-nn-nn nn:nn:nn.nnn" with the n's representing a digit 0-9</w:t>
+        <w:t>will always be in the form "</w:t>
+      </w:r>
+      <w:proofErr w:type="spellStart"/>
+      <w:r>
+        <w:t>nnnn-nn-nn</w:t>
+      </w:r>
+      <w:proofErr w:type="spellEnd"/>
+      <w:r>
+        <w:t xml:space="preserve"> </w:t>
+      </w:r>
+      <w:proofErr w:type="spellStart"/>
+      <w:r>
+        <w:t>nn:nn:nn.nnn</w:t>
+      </w:r>
+      <w:proofErr w:type="spellEnd"/>
+      <w:r>
+        <w:t>" with the n's representing a digit 0-9</w:t>
       </w:r>
       <w:r>
         <w:t xml:space="preserve"> so we'll want to create a regular expression to represent that.</w:t>
@@ -599,7 +824,7 @@
           <w:rPr>
             <w:rStyle w:val="Hyperlink"/>
           </w:rPr>
-          <w:t>https://msdn.microsoft.com/en-us/library/az24scfc(v=vs.80).aspx</w:t>
+          <w:t>https://docs.microsoft.com/en-us/dotnet/standard/base-types/regular-expression-language-quick-reference</w:t>
         </w:r>
       </w:hyperlink>
     </w:p>
@@ -824,7 +1049,23 @@
     </w:p>
     <w:p>
       <w:r>
-        <w:t>Based on that, for our "nnnn-nn-nn nn:nn:nn.nnn" string we would expect "\d{4}-\d{2}-\d{2} \d{2}:\d{2}:\d{2}.\d{3}" to work.  We can use the Edit Expression screen to double check.  Put the expression in the Expression field and our sample messages in the "Test Log Data" field.  The parts of the test log data that match the expression should be highlighted in green as shown below.</w:t>
+        <w:t>Based on that, for our "</w:t>
+      </w:r>
+      <w:proofErr w:type="spellStart"/>
+      <w:r>
+        <w:t>nnnn-nn-nn</w:t>
+      </w:r>
+      <w:proofErr w:type="spellEnd"/>
+      <w:r>
+        <w:t xml:space="preserve"> </w:t>
+      </w:r>
+      <w:proofErr w:type="spellStart"/>
+      <w:r>
+        <w:t>nn:nn:nn.nnn</w:t>
+      </w:r>
+      <w:proofErr w:type="spellEnd"/>
+      <w:r>
+        <w:t>" string we would expect "\d{4}-\d{2}-\d{2} \d{2}:\d{2}:\d{2}.\d{3}" to work.  We can use the Edit Expression screen to double check.  Put the expression in the Expression field and our sample messages in the "Test Log Data" field.  The parts of the test log data that match the expression should be highlighted in green as shown below.</w:t>
       </w:r>
     </w:p>
     <w:p>
@@ -882,7 +1123,15 @@
     </w:p>
     <w:p>
       <w:r>
-        <w:t>Note:  The header expressions you create are saved in the GenericLogParser.exe.config for the current user.</w:t>
+        <w:t xml:space="preserve">Note:  The header expressions you create are saved in the </w:t>
+      </w:r>
+      <w:proofErr w:type="spellStart"/>
+      <w:r>
+        <w:t>GenericLogParser.exe.config</w:t>
+      </w:r>
+      <w:proofErr w:type="spellEnd"/>
+      <w:r>
+        <w:t xml:space="preserve"> for the current user.</w:t>
       </w:r>
     </w:p>
     <w:p>
@@ -956,7 +1205,15 @@
     </w:p>
     <w:p>
       <w:r>
-        <w:t xml:space="preserve">If you are only going to need to parse things once that should be fine and you can leave the "Output File Suffix" blank.  However, if you are going to do multiple parsings (e.g. one for </w:t>
+        <w:t xml:space="preserve">If you are only going to need to parse things once that should be fine and you can leave the "Output File Suffix" blank.  However, if you are going to do multiple </w:t>
+      </w:r>
+      <w:proofErr w:type="spellStart"/>
+      <w:r>
+        <w:t>parsings</w:t>
+      </w:r>
+      <w:proofErr w:type="spellEnd"/>
+      <w:r>
+        <w:t xml:space="preserve"> (e.g. one for </w:t>
       </w:r>
       <w:r>
         <w:t>incoming</w:t>
@@ -970,11 +1227,16 @@
       <w:r>
         <w:t xml:space="preserve"> messages) you can add an additional suffix in the "Output File Suffix" text box and that will be added to the end of the output file name as well.  So if you enter "</w:t>
       </w:r>
+      <w:proofErr w:type="spellStart"/>
       <w:r>
         <w:t>Incoming</w:t>
       </w:r>
       <w:r>
-        <w:t>Messages" as the "Output File Suffix", E:\Temp\SomeLogFileParsed.txt will become E:\Temp\SomeLogFileParsed</w:t>
+        <w:t>Messages</w:t>
+      </w:r>
+      <w:proofErr w:type="spellEnd"/>
+      <w:r>
+        <w:t>" as the "Output File Suffix", E:\Temp\SomeLogFileParsed.txt will become E:\Temp\SomeLogFileParsed</w:t>
       </w:r>
       <w:r>
         <w:t>IncomingMessages</w:t>
@@ -1106,7 +1368,43 @@
           <w:sz w:val="16"/>
           <w:szCs w:val="16"/>
         </w:rPr>
-        <w:t>2016-03-30 12:26:06.324 (70375) - DEBUG-&gt;BasePort (Thread App::ServicingThread (668)) - Line: 799 - File: BasePort.cpp</w:t>
+        <w:t>2016-03-30 12:26:06.324 (70375) - DEBUG-&gt;</w:t>
+      </w:r>
+      <w:proofErr w:type="spellStart"/>
+      <w:r>
+        <w:rPr>
+          <w:rFonts w:ascii="Courier New" w:hAnsi="Courier New" w:cs="Courier New"/>
+          <w:sz w:val="16"/>
+          <w:szCs w:val="16"/>
+        </w:rPr>
+        <w:t>BasePort</w:t>
+      </w:r>
+      <w:proofErr w:type="spellEnd"/>
+      <w:r>
+        <w:rPr>
+          <w:rFonts w:ascii="Courier New" w:hAnsi="Courier New" w:cs="Courier New"/>
+          <w:sz w:val="16"/>
+          <w:szCs w:val="16"/>
+        </w:rPr>
+        <w:t xml:space="preserve"> (Thread App::</w:t>
+      </w:r>
+      <w:proofErr w:type="spellStart"/>
+      <w:r>
+        <w:rPr>
+          <w:rFonts w:ascii="Courier New" w:hAnsi="Courier New" w:cs="Courier New"/>
+          <w:sz w:val="16"/>
+          <w:szCs w:val="16"/>
+        </w:rPr>
+        <w:t>ServicingThread</w:t>
+      </w:r>
+      <w:proofErr w:type="spellEnd"/>
+      <w:r>
+        <w:rPr>
+          <w:rFonts w:ascii="Courier New" w:hAnsi="Courier New" w:cs="Courier New"/>
+          <w:sz w:val="16"/>
+          <w:szCs w:val="16"/>
+        </w:rPr>
+        <w:t xml:space="preserve"> (668)) - Line: 799 - File: BasePort.cpp</w:t>
       </w:r>
     </w:p>
     <w:p>
@@ -1152,7 +1450,43 @@
           <w:sz w:val="16"/>
           <w:szCs w:val="16"/>
         </w:rPr>
-        <w:t>2016-03-30 12:26:06.355 (70406) - DEBUG-&gt;BasePort (Thread App::ServicingThread (668)) - Line: 708 - File: BasePort.cpp</w:t>
+        <w:t>2016-03-30 12:26:06.355 (70406) - DEBUG-&gt;</w:t>
+      </w:r>
+      <w:proofErr w:type="spellStart"/>
+      <w:r>
+        <w:rPr>
+          <w:rFonts w:ascii="Courier New" w:hAnsi="Courier New" w:cs="Courier New"/>
+          <w:sz w:val="16"/>
+          <w:szCs w:val="16"/>
+        </w:rPr>
+        <w:t>BasePort</w:t>
+      </w:r>
+      <w:proofErr w:type="spellEnd"/>
+      <w:r>
+        <w:rPr>
+          <w:rFonts w:ascii="Courier New" w:hAnsi="Courier New" w:cs="Courier New"/>
+          <w:sz w:val="16"/>
+          <w:szCs w:val="16"/>
+        </w:rPr>
+        <w:t xml:space="preserve"> (Thread App::</w:t>
+      </w:r>
+      <w:proofErr w:type="spellStart"/>
+      <w:r>
+        <w:rPr>
+          <w:rFonts w:ascii="Courier New" w:hAnsi="Courier New" w:cs="Courier New"/>
+          <w:sz w:val="16"/>
+          <w:szCs w:val="16"/>
+        </w:rPr>
+        <w:t>ServicingThread</w:t>
+      </w:r>
+      <w:proofErr w:type="spellEnd"/>
+      <w:r>
+        <w:rPr>
+          <w:rFonts w:ascii="Courier New" w:hAnsi="Courier New" w:cs="Courier New"/>
+          <w:sz w:val="16"/>
+          <w:szCs w:val="16"/>
+        </w:rPr>
+        <w:t xml:space="preserve"> (668)) - Line: 708 - File: BasePort.cpp</w:t>
       </w:r>
     </w:p>
     <w:p>
@@ -1198,7 +1532,43 @@
           <w:sz w:val="16"/>
           <w:szCs w:val="16"/>
         </w:rPr>
-        <w:t>2016-03-30 12:26:06.371 (70422) - DEBUG-&gt;BasePort (Thread App::ServicingThread (668)) - Line: 799 - File: BasePort.cpp</w:t>
+        <w:t>2016-03-30 12:26:06.371 (70422) - DEBUG-&gt;</w:t>
+      </w:r>
+      <w:proofErr w:type="spellStart"/>
+      <w:r>
+        <w:rPr>
+          <w:rFonts w:ascii="Courier New" w:hAnsi="Courier New" w:cs="Courier New"/>
+          <w:sz w:val="16"/>
+          <w:szCs w:val="16"/>
+        </w:rPr>
+        <w:t>BasePort</w:t>
+      </w:r>
+      <w:proofErr w:type="spellEnd"/>
+      <w:r>
+        <w:rPr>
+          <w:rFonts w:ascii="Courier New" w:hAnsi="Courier New" w:cs="Courier New"/>
+          <w:sz w:val="16"/>
+          <w:szCs w:val="16"/>
+        </w:rPr>
+        <w:t xml:space="preserve"> (Thread App::</w:t>
+      </w:r>
+      <w:proofErr w:type="spellStart"/>
+      <w:r>
+        <w:rPr>
+          <w:rFonts w:ascii="Courier New" w:hAnsi="Courier New" w:cs="Courier New"/>
+          <w:sz w:val="16"/>
+          <w:szCs w:val="16"/>
+        </w:rPr>
+        <w:t>ServicingThread</w:t>
+      </w:r>
+      <w:proofErr w:type="spellEnd"/>
+      <w:r>
+        <w:rPr>
+          <w:rFonts w:ascii="Courier New" w:hAnsi="Courier New" w:cs="Courier New"/>
+          <w:sz w:val="16"/>
+          <w:szCs w:val="16"/>
+        </w:rPr>
+        <w:t xml:space="preserve"> (668)) - Line: 799 - File: BasePort.cpp</w:t>
       </w:r>
     </w:p>
     <w:p>
@@ -1244,7 +1614,43 @@
           <w:sz w:val="16"/>
           <w:szCs w:val="16"/>
         </w:rPr>
-        <w:t>2016-03-30 12:26:06.402 (70453) - DEBUG-&gt;BasePort (Thread App::ServicingThread (668)) - Line: 708 - File: BasePort.cpp</w:t>
+        <w:t>2016-03-30 12:26:06.402 (70453) - DEBUG-&gt;</w:t>
+      </w:r>
+      <w:proofErr w:type="spellStart"/>
+      <w:r>
+        <w:rPr>
+          <w:rFonts w:ascii="Courier New" w:hAnsi="Courier New" w:cs="Courier New"/>
+          <w:sz w:val="16"/>
+          <w:szCs w:val="16"/>
+        </w:rPr>
+        <w:t>BasePort</w:t>
+      </w:r>
+      <w:proofErr w:type="spellEnd"/>
+      <w:r>
+        <w:rPr>
+          <w:rFonts w:ascii="Courier New" w:hAnsi="Courier New" w:cs="Courier New"/>
+          <w:sz w:val="16"/>
+          <w:szCs w:val="16"/>
+        </w:rPr>
+        <w:t xml:space="preserve"> (Thread App::</w:t>
+      </w:r>
+      <w:proofErr w:type="spellStart"/>
+      <w:r>
+        <w:rPr>
+          <w:rFonts w:ascii="Courier New" w:hAnsi="Courier New" w:cs="Courier New"/>
+          <w:sz w:val="16"/>
+          <w:szCs w:val="16"/>
+        </w:rPr>
+        <w:t>ServicingThread</w:t>
+      </w:r>
+      <w:proofErr w:type="spellEnd"/>
+      <w:r>
+        <w:rPr>
+          <w:rFonts w:ascii="Courier New" w:hAnsi="Courier New" w:cs="Courier New"/>
+          <w:sz w:val="16"/>
+          <w:szCs w:val="16"/>
+        </w:rPr>
+        <w:t xml:space="preserve"> (668)) - Line: 708 - File: BasePort.cpp</w:t>
       </w:r>
     </w:p>
     <w:p>
@@ -1430,6 +1836,7 @@
         </w:rPr>
         <w:t>-&gt;</w:t>
       </w:r>
+      <w:proofErr w:type="spellStart"/>
       <w:r>
         <w:rPr>
           <w:rFonts w:ascii="Courier New" w:hAnsi="Courier New" w:cs="Courier New"/>
@@ -1439,6 +1846,7 @@
         </w:rPr>
         <w:t>BasePort</w:t>
       </w:r>
+      <w:proofErr w:type="spellEnd"/>
       <w:r>
         <w:rPr>
           <w:rFonts w:ascii="Courier New" w:hAnsi="Courier New" w:cs="Courier New"/>
@@ -1454,8 +1862,19 @@
           <w:szCs w:val="16"/>
           <w:highlight w:val="darkCyan"/>
         </w:rPr>
-        <w:t>App::ServicingThread</w:t>
-      </w:r>
+        <w:t>App::</w:t>
+      </w:r>
+      <w:proofErr w:type="spellStart"/>
+      <w:r>
+        <w:rPr>
+          <w:rFonts w:ascii="Courier New" w:hAnsi="Courier New" w:cs="Courier New"/>
+          <w:sz w:val="16"/>
+          <w:szCs w:val="16"/>
+          <w:highlight w:val="darkCyan"/>
+        </w:rPr>
+        <w:t>ServicingThread</w:t>
+      </w:r>
+      <w:proofErr w:type="spellEnd"/>
       <w:r>
         <w:rPr>
           <w:rFonts w:ascii="Courier New" w:hAnsi="Courier New" w:cs="Courier New"/>
@@ -1731,7 +2150,15 @@
     <w:p>
       <w:r>
         <w:lastRenderedPageBreak/>
-        <w:t>Using the "?&lt;NameOfItem&gt; syntax you can create an expression that essentially labels the different parts of the message:</w:t>
+        <w:t>Using the "?&lt;</w:t>
+      </w:r>
+      <w:proofErr w:type="spellStart"/>
+      <w:r>
+        <w:t>NameOfItem</w:t>
+      </w:r>
+      <w:proofErr w:type="spellEnd"/>
+      <w:r>
+        <w:t>&gt; syntax you can create an expression that essentially labels the different parts of the message:</w:t>
       </w:r>
     </w:p>
     <w:p>
@@ -1763,7 +2190,21 @@
         <w:rPr>
           <w:highlight w:val="cyan"/>
         </w:rPr>
-        <w:t>(?&lt;TickCount&gt;(\d+))</w:t>
+        <w:t>(?&lt;</w:t>
+      </w:r>
+      <w:proofErr w:type="spellStart"/>
+      <w:r>
+        <w:rPr>
+          <w:highlight w:val="cyan"/>
+        </w:rPr>
+        <w:t>TickCount</w:t>
+      </w:r>
+      <w:proofErr w:type="spellEnd"/>
+      <w:r>
+        <w:rPr>
+          <w:highlight w:val="cyan"/>
+        </w:rPr>
+        <w:t>&gt;(\d+))</w:t>
       </w:r>
       <w:r>
         <w:t xml:space="preserve">\) - </w:t>
@@ -1772,7 +2213,21 @@
         <w:rPr>
           <w:highlight w:val="magenta"/>
         </w:rPr>
-        <w:t>(?&lt;LogType&gt;\w+)</w:t>
+        <w:t>(?&lt;</w:t>
+      </w:r>
+      <w:proofErr w:type="spellStart"/>
+      <w:r>
+        <w:rPr>
+          <w:highlight w:val="magenta"/>
+        </w:rPr>
+        <w:t>LogType</w:t>
+      </w:r>
+      <w:proofErr w:type="spellEnd"/>
+      <w:r>
+        <w:rPr>
+          <w:highlight w:val="magenta"/>
+        </w:rPr>
+        <w:t>&gt;\w+)</w:t>
       </w:r>
       <w:r>
         <w:t>-&gt;</w:t>
@@ -1781,7 +2236,21 @@
         <w:rPr>
           <w:highlight w:val="red"/>
         </w:rPr>
-        <w:t>(?&lt;DebugGroup&gt;\w+)</w:t>
+        <w:t>(?&lt;</w:t>
+      </w:r>
+      <w:proofErr w:type="spellStart"/>
+      <w:r>
+        <w:rPr>
+          <w:highlight w:val="red"/>
+        </w:rPr>
+        <w:t>DebugGroup</w:t>
+      </w:r>
+      <w:proofErr w:type="spellEnd"/>
+      <w:r>
+        <w:rPr>
+          <w:highlight w:val="red"/>
+        </w:rPr>
+        <w:t>&gt;\w+)</w:t>
       </w:r>
       <w:r>
         <w:t xml:space="preserve"> \(Thread </w:t>
@@ -1790,7 +2259,21 @@
         <w:rPr>
           <w:highlight w:val="darkCyan"/>
         </w:rPr>
-        <w:t>(?&lt;ThreadName&gt;.+)</w:t>
+        <w:t>(?&lt;</w:t>
+      </w:r>
+      <w:proofErr w:type="spellStart"/>
+      <w:r>
+        <w:rPr>
+          <w:highlight w:val="darkCyan"/>
+        </w:rPr>
+        <w:t>ThreadName</w:t>
+      </w:r>
+      <w:proofErr w:type="spellEnd"/>
+      <w:r>
+        <w:rPr>
+          <w:highlight w:val="darkCyan"/>
+        </w:rPr>
+        <w:t>&gt;.+)</w:t>
       </w:r>
       <w:r>
         <w:t xml:space="preserve"> \(</w:t>
@@ -1799,7 +2282,21 @@
         <w:rPr>
           <w:highlight w:val="darkGreen"/>
         </w:rPr>
-        <w:t>(?&lt;ThreadNumber&gt;\d+)</w:t>
+        <w:t>(?&lt;</w:t>
+      </w:r>
+      <w:proofErr w:type="spellStart"/>
+      <w:r>
+        <w:rPr>
+          <w:highlight w:val="darkGreen"/>
+        </w:rPr>
+        <w:t>ThreadNumber</w:t>
+      </w:r>
+      <w:proofErr w:type="spellEnd"/>
+      <w:r>
+        <w:rPr>
+          <w:highlight w:val="darkGreen"/>
+        </w:rPr>
+        <w:t>&gt;\d+)</w:t>
       </w:r>
       <w:r>
         <w:t xml:space="preserve">\)\) - Line: </w:t>
@@ -1808,7 +2305,21 @@
         <w:rPr>
           <w:highlight w:val="darkRed"/>
         </w:rPr>
-        <w:t>(?&lt;LineNumber&gt;\d+)</w:t>
+        <w:t>(?&lt;</w:t>
+      </w:r>
+      <w:proofErr w:type="spellStart"/>
+      <w:r>
+        <w:rPr>
+          <w:highlight w:val="darkRed"/>
+        </w:rPr>
+        <w:t>LineNumber</w:t>
+      </w:r>
+      <w:proofErr w:type="spellEnd"/>
+      <w:r>
+        <w:rPr>
+          <w:highlight w:val="darkRed"/>
+        </w:rPr>
+        <w:t>&gt;\d+)</w:t>
       </w:r>
       <w:r>
         <w:t xml:space="preserve"> - File: </w:t>
@@ -1817,13 +2328,41 @@
         <w:rPr>
           <w:highlight w:val="darkYellow"/>
         </w:rPr>
-        <w:t>(?&lt;FileName&gt;[^\r\n]+)([\r\n]+)</w:t>
+        <w:t>(?&lt;</w:t>
+      </w:r>
+      <w:proofErr w:type="spellStart"/>
+      <w:r>
+        <w:rPr>
+          <w:highlight w:val="darkYellow"/>
+        </w:rPr>
+        <w:t>FileName</w:t>
+      </w:r>
+      <w:proofErr w:type="spellEnd"/>
+      <w:r>
+        <w:rPr>
+          <w:highlight w:val="darkYellow"/>
+        </w:rPr>
+        <w:t>&gt;[^\r\n]+)([\r\n]+)</w:t>
       </w:r>
       <w:r>
         <w:rPr>
           <w:highlight w:val="darkGray"/>
         </w:rPr>
-        <w:t>(?&lt;RestOfIt&gt;.*)</w:t>
+        <w:t>(?&lt;</w:t>
+      </w:r>
+      <w:proofErr w:type="spellStart"/>
+      <w:r>
+        <w:rPr>
+          <w:highlight w:val="darkGray"/>
+        </w:rPr>
+        <w:t>RestOfIt</w:t>
+      </w:r>
+      <w:proofErr w:type="spellEnd"/>
+      <w:r>
+        <w:rPr>
+          <w:highlight w:val="darkGray"/>
+        </w:rPr>
+        <w:t>&gt;.*)</w:t>
       </w:r>
       <w:r>
         <w:t>\r\n</w:t>
@@ -1936,7 +2475,23 @@
     </w:p>
     <w:p>
       <w:r>
-        <w:t>${TickCount}: ${Date} ${Time} - ${RestOfIt}</w:t>
+        <w:t>${</w:t>
+      </w:r>
+      <w:proofErr w:type="spellStart"/>
+      <w:r>
+        <w:t>TickCount</w:t>
+      </w:r>
+      <w:proofErr w:type="spellEnd"/>
+      <w:r>
+        <w:t>}: ${Date} ${Time} - ${</w:t>
+      </w:r>
+      <w:proofErr w:type="spellStart"/>
+      <w:r>
+        <w:t>RestOfIt</w:t>
+      </w:r>
+      <w:proofErr w:type="spellEnd"/>
+      <w:r>
+        <w:t>}</w:t>
       </w:r>
     </w:p>
     <w:p>
@@ -1975,12 +2530,36 @@
     </w:p>
     <w:p>
       <w:r>
-        <w:t>Since a user is quite likely to have some complicated sets of options they use for various logs, along with some difficult to create and remember regular expressions, the screen provides a method for saving the current settings to a file and then allowing them to be loaded later.  Not only does this let you save your hard work, if someone else has already done the work to figure out how to parse a particular file they can just send you their .parseconfig file and you can load that file.</w:t>
-      </w:r>
-    </w:p>
-    <w:p>
-      <w:r>
-        <w:t>To save your current options, click on the "Save Options…" button choose an output file and then select the individual parts of your current options that you want to save.  Unless you actually change the extension the options are saved in a .parseconfig file.</w:t>
+        <w:t xml:space="preserve">Since a user is quite likely to have some complicated sets of options they use for various logs, along with some difficult to create and remember regular expressions, the screen provides a method for saving the current settings to a file and then allowing them to be loaded later.  Not only does this let you save your hard work, if someone else has already done the work to figure out how to parse a particular file they can just send you </w:t>
+      </w:r>
+      <w:proofErr w:type="spellStart"/>
+      <w:r>
+        <w:t>their</w:t>
+      </w:r>
+      <w:proofErr w:type="spellEnd"/>
+      <w:r>
+        <w:t xml:space="preserve"> .</w:t>
+      </w:r>
+      <w:proofErr w:type="spellStart"/>
+      <w:r>
+        <w:t>parseconfig</w:t>
+      </w:r>
+      <w:proofErr w:type="spellEnd"/>
+      <w:r>
+        <w:t xml:space="preserve"> file and you can load that file.</w:t>
+      </w:r>
+    </w:p>
+    <w:p>
+      <w:r>
+        <w:t>To save your current options, click on the "Save Options…" button choose an output file and then select the individual parts of your current options that you want to save.  Unless you actually change the extension the options are saved in a .</w:t>
+      </w:r>
+      <w:proofErr w:type="spellStart"/>
+      <w:r>
+        <w:t>parseconfig</w:t>
+      </w:r>
+      <w:proofErr w:type="spellEnd"/>
+      <w:r>
+        <w:t xml:space="preserve"> file.</w:t>
       </w:r>
     </w:p>
     <w:p>
@@ -2086,7 +2665,15 @@
         </w:numPr>
       </w:pPr>
       <w:r>
-        <w:t>Remember the last input file directory separately from the .parseconfig directory</w:t>
+        <w:t>Remember the last input file directory separately from the .</w:t>
+      </w:r>
+      <w:proofErr w:type="spellStart"/>
+      <w:r>
+        <w:t>parseconfig</w:t>
+      </w:r>
+      <w:proofErr w:type="spellEnd"/>
+      <w:r>
+        <w:t xml:space="preserve"> directory</w:t>
       </w:r>
       <w:r>
         <w:t>.</w:t>

</xml_diff>